<commit_message>
Updated to reflect the current system
</commit_message>
<xml_diff>
--- a/Word Doc Instructions on Maintaining the Database v.docx
+++ b/Word Doc Instructions on Maintaining the Database v.docx
@@ -86,105 +86,7 @@
           <w:rFonts w:eastAsia="Times New Roman" w:cs="Arial" w:ascii="Arial" w:hAnsi="Arial"/>
           <w:color w:val="000000"/>
         </w:rPr>
-        <w:t xml:space="preserve">Primary tables </w:t>
-      </w:r>
-      <w:r>
-        <w:rPr>
-          <w:rFonts w:eastAsia="Times New Roman" w:cs="Arial" w:ascii="Arial" w:hAnsi="Arial"/>
-          <w:color w:val="000000"/>
-        </w:rPr>
-        <w:t>in the database are the</w:t>
-      </w:r>
-      <w:r>
-        <w:rPr>
-          <w:rFonts w:eastAsia="Times New Roman" w:cs="Arial" w:ascii="Arial" w:hAnsi="Arial"/>
-          <w:color w:val="000000"/>
-        </w:rPr>
-        <w:t xml:space="preserve"> Pro</w:t>
-      </w:r>
-      <w:r>
-        <w:rPr>
-          <w:rFonts w:eastAsia="Times New Roman" w:cs="Arial" w:ascii="Arial" w:hAnsi="Arial"/>
-          <w:color w:val="000000"/>
-        </w:rPr>
-        <w:t>gram</w:t>
-      </w:r>
-      <w:r>
-        <w:rPr>
-          <w:rFonts w:eastAsia="Times New Roman" w:cs="Arial" w:ascii="Arial" w:hAnsi="Arial"/>
-          <w:color w:val="000000"/>
-        </w:rPr>
-        <w:t>, Product, WBS,</w:t>
-      </w:r>
-      <w:r>
-        <w:rPr>
-          <w:rFonts w:eastAsia="Times New Roman" w:cs="Arial" w:ascii="Arial" w:hAnsi="Arial"/>
-          <w:color w:val="000000"/>
-        </w:rPr>
-        <w:t xml:space="preserve"> capability, and sprint</w:t>
-      </w:r>
-      <w:r>
-        <w:rPr>
-          <w:rFonts w:eastAsia="Times New Roman" w:cs="Arial" w:ascii="Arial" w:hAnsi="Arial"/>
-          <w:color w:val="000000"/>
-        </w:rPr>
-        <w:t xml:space="preserve">. </w:t>
-      </w:r>
-      <w:r>
-        <w:rPr>
-          <w:rFonts w:eastAsia="Times New Roman" w:cs="Arial" w:ascii="Arial" w:hAnsi="Arial"/>
-          <w:color w:val="000000"/>
-        </w:rPr>
-        <w:t>It is required to have information inside of these primary tables before you can input data into any of the foreign tables</w:t>
-      </w:r>
-      <w:r>
-        <w:rPr>
-          <w:rFonts w:eastAsia="Times New Roman" w:cs="Arial" w:ascii="Arial" w:hAnsi="Arial"/>
-          <w:color w:val="000000"/>
-        </w:rPr>
-        <w:t xml:space="preserve">. If what you are submitting into the database </w:t>
-      </w:r>
-      <w:r>
-        <w:rPr>
-          <w:rFonts w:eastAsia="Times New Roman" w:cs="Arial" w:ascii="Arial" w:hAnsi="Arial"/>
-          <w:color w:val="000000"/>
-        </w:rPr>
-        <w:t>does not pertain to any of the primary tables</w:t>
-      </w:r>
-      <w:r>
-        <w:rPr>
-          <w:rFonts w:eastAsia="Times New Roman" w:cs="Arial" w:ascii="Arial" w:hAnsi="Arial"/>
-          <w:color w:val="000000"/>
-        </w:rPr>
-        <w:t xml:space="preserve"> th</w:t>
-      </w:r>
-      <w:r>
-        <w:rPr>
-          <w:rFonts w:eastAsia="Times New Roman" w:cs="Arial" w:ascii="Arial" w:hAnsi="Arial"/>
-          <w:color w:val="000000"/>
-        </w:rPr>
-        <w:t>en</w:t>
-      </w:r>
-      <w:r>
-        <w:rPr>
-          <w:rFonts w:eastAsia="Times New Roman" w:cs="Arial" w:ascii="Arial" w:hAnsi="Arial"/>
-          <w:color w:val="000000"/>
-        </w:rPr>
-        <w:t xml:space="preserve"> </w:t>
-      </w:r>
-      <w:r>
-        <w:rPr>
-          <w:rFonts w:eastAsia="Times New Roman" w:cs="Arial" w:ascii="Arial" w:hAnsi="Arial"/>
-          <w:color w:val="000000"/>
-        </w:rPr>
-        <w:t>you will not be able to submit the new data into the database.</w:t>
-      </w:r>
-      <w:r>
-        <w:rPr>
-          <w:rFonts w:eastAsia="Times New Roman" w:cs="Arial" w:ascii="Arial" w:hAnsi="Arial"/>
-          <w:color w:val="000000"/>
-        </w:rPr>
-        <w:t xml:space="preserve"> This will help hold the relationship integrity of the data to be stored in the database. </w:t>
+        <w:t xml:space="preserve">Primary tables in the database are the Program, Product, WBS, capability, and sprint. It is required to have information inside of these primary tables before you can input data into any of the foreign tables. If what you are submitting into the database does not pertain to any of the primary tables then you will not be able to submit the new data into the database. This will help hold the relationship integrity of the data to be stored in the database. </w:t>
       </w:r>
     </w:p>
     <w:p>
@@ -204,49 +106,14 @@
           <w:rFonts w:eastAsia="Times New Roman" w:cs="Arial" w:ascii="Arial" w:hAnsi="Arial"/>
           <w:color w:val="000000"/>
         </w:rPr>
-        <w:t>The relationship tables are what links the corresponding Pro</w:t>
-      </w:r>
-      <w:r>
-        <w:rPr>
-          <w:rFonts w:eastAsia="Times New Roman" w:cs="Arial" w:ascii="Arial" w:hAnsi="Arial"/>
-          <w:color w:val="000000"/>
-        </w:rPr>
-        <w:t>gram</w:t>
-      </w:r>
-      <w:r>
-        <w:rPr>
-          <w:rFonts w:eastAsia="Times New Roman" w:cs="Arial" w:ascii="Arial" w:hAnsi="Arial"/>
-          <w:color w:val="000000"/>
-        </w:rPr>
-        <w:t xml:space="preserve">, Product, WBSs, </w:t>
-      </w:r>
-      <w:r>
-        <w:rPr>
-          <w:rFonts w:eastAsia="Times New Roman" w:cs="Arial" w:ascii="Arial" w:hAnsi="Arial"/>
-          <w:color w:val="000000"/>
-        </w:rPr>
-        <w:t>capability, and sprint</w:t>
-      </w:r>
-      <w:r>
-        <w:rPr>
-          <w:rFonts w:eastAsia="Times New Roman" w:cs="Arial" w:ascii="Arial" w:hAnsi="Arial"/>
-          <w:color w:val="000000"/>
-        </w:rPr>
-        <w:t xml:space="preserve"> together. Once you have the existing values in their tables, you will need to link them into the relationship tables. You would need to assign the pair of Pro</w:t>
-      </w:r>
-      <w:r>
-        <w:rPr>
-          <w:rFonts w:eastAsia="Times New Roman" w:cs="Arial" w:ascii="Arial" w:hAnsi="Arial"/>
-          <w:color w:val="000000"/>
-        </w:rPr>
-        <w:t>gram, product, and wbs by linking them with the obs table</w:t>
-      </w:r>
-      <w:r>
-        <w:rPr>
-          <w:rFonts w:eastAsia="Times New Roman" w:cs="Arial" w:ascii="Arial" w:hAnsi="Arial"/>
-          <w:color w:val="000000"/>
-        </w:rPr>
-        <w:t xml:space="preserve">. </w:t>
+        <w:t xml:space="preserve">The relationship tables are what links the corresponding Program, Product, WBSs, capability, and sprint together. Once you have the existing values in their tables, you will need to link them into the relationship tables. You would need to assign the pair of Program, product, and wbs by linking them with the obs table. </w:t>
+      </w:r>
+      <w:r>
+        <w:rPr>
+          <w:rFonts w:eastAsia="Times New Roman" w:cs="Arial" w:ascii="Arial" w:hAnsi="Arial"/>
+          <w:color w:val="000000"/>
+        </w:rPr>
+        <w:t>With the obs table being created you can link cpcr and development to it. Once these are created you can link cabaility to cpcr with the cpcr_capability table and you can link sprint with cbcr using the cpcr_sprint table. Lastly you can link development and sprints using the sprint_development table.</w:t>
       </w:r>
     </w:p>
     <w:p>
@@ -259,34 +126,13 @@
         <w:spacing w:lineRule="auto" w:line="240" w:before="0" w:after="0"/>
         <w:ind w:left="1440" w:hanging="360"/>
         <w:textAlignment w:val="baseline"/>
+        <w:rPr>
+          <w:rFonts w:ascii="Arial" w:hAnsi="Arial" w:eastAsia="Times New Roman" w:cs="Arial"/>
+          <w:color w:val="000000"/>
+        </w:rPr>
+      </w:pPr>
+      <w:r>
         <w:rPr/>
-      </w:pPr>
-      <w:r>
-        <w:rPr>
-          <w:rFonts w:eastAsia="Times New Roman" w:cs="Arial" w:ascii="Arial" w:hAnsi="Arial"/>
-          <w:color w:val="000000"/>
-        </w:rPr>
-        <w:t>/////</w:t>
-      </w:r>
-    </w:p>
-    <w:p>
-      <w:pPr>
-        <w:pStyle w:val="Normal"/>
-        <w:numPr>
-          <w:ilvl w:val="0"/>
-          <w:numId w:val="0"/>
-        </w:numPr>
-        <w:spacing w:lineRule="auto" w:line="240" w:before="0" w:after="0"/>
-        <w:ind w:left="1440" w:hanging="360"/>
-        <w:textAlignment w:val="baseline"/>
-        <w:rPr/>
-      </w:pPr>
-      <w:r>
-        <w:rPr>
-          <w:rFonts w:eastAsia="Times New Roman" w:cs="Arial" w:ascii="Arial" w:hAnsi="Arial"/>
-          <w:color w:val="000000"/>
-        </w:rPr>
-        <w:t>Then you would assign the Proj_Prod_ID to the WBS_Proj_Prod table to pair the WBS to pair the WBS and Proj_Prod. identified what combination of Project, Product, and WBS, you are linking data to, you can retrieve the relationship ID that corresponds to the grouping.</w:t>
       </w:r>
     </w:p>
     <w:p>
@@ -339,11 +185,7 @@
       <w:pPr>
         <w:pStyle w:val="Normal"/>
         <w:spacing w:lineRule="auto" w:line="240" w:before="0" w:after="0"/>
-        <w:rPr>
-          <w:rFonts w:ascii="Times New Roman" w:hAnsi="Times New Roman" w:eastAsia="Times New Roman" w:cs="Times New Roman"/>
-          <w:sz w:val="24"/>
-          <w:szCs w:val="24"/>
-        </w:rPr>
+        <w:rPr/>
       </w:pPr>
       <w:r>
         <w:rPr>
@@ -351,7 +193,106 @@
           <w:color w:val="000000"/>
         </w:rPr>
         <w:tab/>
-        <w:t>Using the Project, Product, and WBS IDs, you would search for the matching group and get a WBS_Product_Project_ID through a search query.</w:t>
+        <w:t xml:space="preserve">Using the </w:t>
+      </w:r>
+      <w:r>
+        <w:rPr>
+          <w:rFonts w:eastAsia="Times New Roman" w:cs="Arial" w:ascii="Arial" w:hAnsi="Arial"/>
+          <w:color w:val="000000"/>
+        </w:rPr>
+        <w:t>p</w:t>
+      </w:r>
+      <w:r>
+        <w:rPr>
+          <w:rFonts w:eastAsia="Times New Roman" w:cs="Arial" w:ascii="Arial" w:hAnsi="Arial"/>
+          <w:color w:val="000000"/>
+        </w:rPr>
+        <w:t>ro</w:t>
+      </w:r>
+      <w:r>
+        <w:rPr>
+          <w:rFonts w:eastAsia="Times New Roman" w:cs="Arial" w:ascii="Arial" w:hAnsi="Arial"/>
+          <w:color w:val="000000"/>
+        </w:rPr>
+        <w:t>gram</w:t>
+      </w:r>
+      <w:r>
+        <w:rPr>
+          <w:rFonts w:eastAsia="Times New Roman" w:cs="Arial" w:ascii="Arial" w:hAnsi="Arial"/>
+          <w:color w:val="000000"/>
+        </w:rPr>
+        <w:t xml:space="preserve">, </w:t>
+      </w:r>
+      <w:r>
+        <w:rPr>
+          <w:rFonts w:eastAsia="Times New Roman" w:cs="Arial" w:ascii="Arial" w:hAnsi="Arial"/>
+          <w:color w:val="000000"/>
+        </w:rPr>
+        <w:t>p</w:t>
+      </w:r>
+      <w:r>
+        <w:rPr>
+          <w:rFonts w:eastAsia="Times New Roman" w:cs="Arial" w:ascii="Arial" w:hAnsi="Arial"/>
+          <w:color w:val="000000"/>
+        </w:rPr>
+        <w:t xml:space="preserve">roduct, and </w:t>
+      </w:r>
+      <w:r>
+        <w:rPr>
+          <w:rFonts w:eastAsia="Times New Roman" w:cs="Arial" w:ascii="Arial" w:hAnsi="Arial"/>
+          <w:color w:val="000000"/>
+        </w:rPr>
+        <w:t>wbs id</w:t>
+      </w:r>
+      <w:r>
+        <w:rPr>
+          <w:rFonts w:eastAsia="Times New Roman" w:cs="Arial" w:ascii="Arial" w:hAnsi="Arial"/>
+          <w:color w:val="000000"/>
+        </w:rPr>
+        <w:t xml:space="preserve">s, you would search for the matching group and </w:t>
+        <w:tab/>
+        <w:t xml:space="preserve">get a </w:t>
+      </w:r>
+      <w:r>
+        <w:rPr>
+          <w:rFonts w:eastAsia="Times New Roman" w:cs="Arial" w:ascii="Arial" w:hAnsi="Arial"/>
+          <w:color w:val="000000"/>
+        </w:rPr>
+        <w:t>obs</w:t>
+      </w:r>
+      <w:r>
+        <w:rPr>
+          <w:rFonts w:eastAsia="Times New Roman" w:cs="Arial" w:ascii="Arial" w:hAnsi="Arial"/>
+          <w:color w:val="000000"/>
+        </w:rPr>
+        <w:t>_</w:t>
+      </w:r>
+      <w:r>
+        <w:rPr>
+          <w:rFonts w:eastAsia="Times New Roman" w:cs="Arial" w:ascii="Arial" w:hAnsi="Arial"/>
+          <w:color w:val="000000"/>
+        </w:rPr>
+        <w:t>id</w:t>
+      </w:r>
+      <w:r>
+        <w:rPr>
+          <w:rFonts w:eastAsia="Times New Roman" w:cs="Arial" w:ascii="Arial" w:hAnsi="Arial"/>
+          <w:color w:val="000000"/>
+        </w:rPr>
+        <w:t xml:space="preserve"> through a search query. </w:t>
+      </w:r>
+      <w:r>
+        <w:rPr>
+          <w:rFonts w:eastAsia="Times New Roman" w:cs="Arial" w:ascii="Arial" w:hAnsi="Arial"/>
+          <w:color w:val="000000"/>
+        </w:rPr>
+        <w:t xml:space="preserve">You can then use this obs_id to find development </w:t>
+        <w:tab/>
+        <w:t xml:space="preserve">and cpcr tables relating to the original program,product,wbs ids. With the cpcr_id you </w:t>
+        <w:tab/>
+        <w:t xml:space="preserve">can find relating capability along with sprint. With the development_id you can find </w:t>
+        <w:tab/>
+        <w:t>relating sprint daa.</w:t>
       </w:r>
     </w:p>
     <w:p>
@@ -404,11 +345,7 @@
       <w:pPr>
         <w:pStyle w:val="Normal"/>
         <w:spacing w:lineRule="auto" w:line="240" w:before="0" w:after="0"/>
-        <w:rPr>
-          <w:rFonts w:ascii="Times New Roman" w:hAnsi="Times New Roman" w:eastAsia="Times New Roman" w:cs="Times New Roman"/>
-          <w:sz w:val="24"/>
-          <w:szCs w:val="24"/>
-        </w:rPr>
+        <w:rPr/>
       </w:pPr>
       <w:r>
         <w:rPr>
@@ -416,7 +353,30 @@
           <w:color w:val="000000"/>
         </w:rPr>
         <w:tab/>
-        <w:t>Using the retrieved WBS_Product_Project_ID, you would insert this in front of every corresponding row in the csv data file.</w:t>
+        <w:t xml:space="preserve">Using the retrieved </w:t>
+      </w:r>
+      <w:r>
+        <w:rPr>
+          <w:rFonts w:eastAsia="Times New Roman" w:cs="Arial" w:ascii="Arial" w:hAnsi="Arial"/>
+          <w:color w:val="000000"/>
+        </w:rPr>
+        <w:t>obs_id</w:t>
+      </w:r>
+      <w:r>
+        <w:rPr>
+          <w:rFonts w:eastAsia="Times New Roman" w:cs="Arial" w:ascii="Arial" w:hAnsi="Arial"/>
+          <w:color w:val="000000"/>
+        </w:rPr>
+        <w:t xml:space="preserve">, you would insert this in front of every corresponding row in </w:t>
+        <w:tab/>
+        <w:t xml:space="preserve">the csv data file. </w:t>
+      </w:r>
+      <w:r>
+        <w:rPr>
+          <w:rFonts w:eastAsia="Times New Roman" w:cs="Arial" w:ascii="Arial" w:hAnsi="Arial"/>
+          <w:color w:val="000000"/>
+        </w:rPr>
+        <w:t>This works for all other id’s listed in step 2.</w:t>
       </w:r>
     </w:p>
     <w:p>
@@ -481,7 +441,11 @@
           <w:color w:val="000000"/>
         </w:rPr>
         <w:tab/>
-        <w:t>Based on the current setup of the database, using linux you would need to have the file in the current directory you are in. Log into the mysql database and connect to the database. You would use the following command to upload the csv file into the database:</w:t>
+        <w:t xml:space="preserve">Based on the current setup of the database, using linux you would need to have the file </w:t>
+        <w:tab/>
+        <w:t xml:space="preserve">in the current directory you are in. Log into the mysql database and connect to the </w:t>
+        <w:tab/>
+        <w:t>database. You would use the following command to upload the csv file into the database:</w:t>
       </w:r>
     </w:p>
     <w:p>
@@ -506,18 +470,17 @@
       <w:pPr>
         <w:pStyle w:val="Normal"/>
         <w:spacing w:lineRule="auto" w:line="240" w:before="0" w:after="0"/>
-        <w:rPr>
-          <w:rFonts w:ascii="Times New Roman" w:hAnsi="Times New Roman" w:eastAsia="Times New Roman" w:cs="Times New Roman"/>
-          <w:sz w:val="24"/>
-          <w:szCs w:val="24"/>
-        </w:rPr>
-      </w:pPr>
-      <w:r>
-        <w:rPr>
-          <w:rFonts w:eastAsia="Times New Roman" w:cs="Arial" w:ascii="Arial" w:hAnsi="Arial"/>
-          <w:color w:val="000000"/>
-        </w:rPr>
-        <w:t>load data local infile '/file_path/DataFile.csv’ into table [desired table] fields terminated by ‘,’;</w:t>
+        <w:rPr/>
+      </w:pPr>
+      <w:r>
+        <w:rPr>
+          <w:rFonts w:eastAsia="Times New Roman" w:cs="Arial" w:ascii="Arial" w:hAnsi="Arial"/>
+          <w:color w:val="000000"/>
+        </w:rPr>
+        <w:tab/>
+        <w:t xml:space="preserve">load data local infile '/file_path/DataFile.csv’ into table [desired table] fields terminated by </w:t>
+        <w:tab/>
+        <w:t>‘,’;</w:t>
       </w:r>
     </w:p>
     <w:p>
@@ -582,7 +545,15 @@
           <w:rFonts w:eastAsia="Times New Roman" w:cs="Arial" w:ascii="Arial" w:hAnsi="Arial"/>
           <w:color w:val="000000"/>
         </w:rPr>
-        <w:t xml:space="preserve">Based on the current setup of the database, you will get an error message on whether or not the data was submitted correctly. But if you wanted to check and see if the data was correctly linked to the primary table relationships, you can run a query on the table you inserted data into. This will show the rows and columns of the desired table to show that the data was submitted correctly. </w:t>
+        <w:t xml:space="preserve">Based on the current setup of the database, you will get an error message on whether or </w:t>
+        <w:tab/>
+        <w:t xml:space="preserve">not the data was submitted correctly. But if you wanted to check and see if the data was </w:t>
+        <w:tab/>
+        <w:t xml:space="preserve">correctly linked to the primary table relationships, you can run a query on the table you </w:t>
+        <w:tab/>
+        <w:t xml:space="preserve">inserted data into. This will show the rows and columns of the desired table to show that </w:t>
+        <w:tab/>
+        <w:t xml:space="preserve">the data was submitted correctly. </w:t>
       </w:r>
     </w:p>
     <w:p>
@@ -606,6 +577,10 @@
     <w:p>
       <w:pPr>
         <w:pStyle w:val="Normal"/>
+        <w:widowControl/>
+        <w:bidi w:val="0"/>
+        <w:spacing w:lineRule="auto" w:line="259" w:before="0" w:after="160"/>
+        <w:jc w:val="left"/>
         <w:rPr/>
       </w:pPr>
       <w:r>
@@ -1421,15 +1396,12 @@
     <w:rPrDefault>
       <w:rPr>
         <w:rFonts w:ascii="Calibri" w:hAnsi="Calibri" w:eastAsia="Calibri" w:cs="" w:asciiTheme="minorHAnsi" w:cstheme="minorBidi" w:eastAsiaTheme="minorHAnsi" w:hAnsiTheme="minorHAnsi"/>
-        <w:sz w:val="22"/>
         <w:szCs w:val="22"/>
         <w:lang w:val="en-US" w:eastAsia="en-US" w:bidi="ar-SA"/>
       </w:rPr>
     </w:rPrDefault>
     <w:pPrDefault>
-      <w:pPr>
-        <w:spacing w:lineRule="auto" w:line="259"/>
-      </w:pPr>
+      <w:pPr/>
     </w:pPrDefault>
   </w:docDefaults>
   <w:latentStyles w:defLockedState="0" w:defUIPriority="99" w:defSemiHidden="0" w:defUnhideWhenUsed="0" w:defQFormat="0" w:count="374">
@@ -1816,7 +1788,7 @@
     </w:pPr>
     <w:rPr>
       <w:rFonts w:ascii="Calibri" w:hAnsi="Calibri" w:eastAsia="Calibri" w:cs="" w:asciiTheme="minorHAnsi" w:cstheme="minorBidi" w:eastAsiaTheme="minorHAnsi" w:hAnsiTheme="minorHAnsi"/>
-      <w:color w:val="auto"/>
+      <w:color w:val="00000A"/>
       <w:sz w:val="22"/>
       <w:szCs w:val="22"/>
       <w:lang w:val="en-US" w:eastAsia="en-US" w:bidi="ar-SA"/>
@@ -1874,7 +1846,7 @@
     </w:rPr>
   </w:style>
   <w:style w:type="paragraph" w:styleId="TextBody">
-    <w:name w:val="Text Body"/>
+    <w:name w:val="Body Text"/>
     <w:basedOn w:val="Normal"/>
     <w:pPr>
       <w:spacing w:lineRule="auto" w:line="288" w:before="0" w:after="140"/>
@@ -1959,6 +1931,7 @@
     <w:uiPriority w:val="99"/>
     <w:semiHidden/>
     <w:unhideWhenUsed/>
+    <w:qFormat/>
   </w:style>
   <w:style w:type="table" w:default="1" w:styleId="TableNormal">
     <w:name w:val="Normal Table"/>

</xml_diff>